<commit_message>
Updated team charter bio
</commit_message>
<xml_diff>
--- a/Team Charter/Team Charter.docx
+++ b/Team Charter/Team Charter.docx
@@ -19,22 +19,22 @@
           <w:szCs w:val="32"/>
         </w:rPr>
         <w:drawing>
-          <wp:anchor distT="0" distB="0" distL="114300" distR="114300" simplePos="0" relativeHeight="251659264" behindDoc="0" locked="0" layoutInCell="1" allowOverlap="1" wp14:anchorId="57D2E1DA" wp14:editId="720165B7">
+          <wp:anchor distT="0" distB="0" distL="114300" distR="114300" simplePos="0" relativeHeight="251659264" behindDoc="0" locked="0" layoutInCell="1" allowOverlap="1" wp14:anchorId="57D2E1DA" wp14:editId="0E692DD9">
             <wp:simplePos x="0" y="0"/>
             <wp:positionH relativeFrom="column">
-              <wp:posOffset>4841875</wp:posOffset>
+              <wp:posOffset>4777740</wp:posOffset>
             </wp:positionH>
             <wp:positionV relativeFrom="paragraph">
-              <wp:posOffset>-802640</wp:posOffset>
+              <wp:posOffset>-696595</wp:posOffset>
             </wp:positionV>
-            <wp:extent cx="1837690" cy="1851660"/>
+            <wp:extent cx="1898650" cy="1684655"/>
             <wp:effectExtent l="0" t="0" r="0" b="0"/>
             <wp:wrapThrough wrapText="bothSides">
               <wp:wrapPolygon edited="0">
                 <wp:start x="0" y="0"/>
-                <wp:lineTo x="0" y="21333"/>
-                <wp:lineTo x="21272" y="21333"/>
-                <wp:lineTo x="21272" y="0"/>
+                <wp:lineTo x="0" y="21250"/>
+                <wp:lineTo x="21456" y="21250"/>
+                <wp:lineTo x="21456" y="0"/>
                 <wp:lineTo x="0" y="0"/>
               </wp:wrapPolygon>
             </wp:wrapThrough>
@@ -64,7 +64,7 @@
                   <pic:spPr>
                     <a:xfrm>
                       <a:off x="0" y="0"/>
-                      <a:ext cx="1837690" cy="1851660"/>
+                      <a:ext cx="1898650" cy="1684655"/>
                     </a:xfrm>
                     <a:prstGeom prst="rect">
                       <a:avLst/>
@@ -110,10 +110,20 @@
     <w:p>
       <w:pPr>
         <w:pStyle w:val="BodyText"/>
-        <w:spacing w:before="10"/>
-        <w:rPr>
-          <w:rFonts w:ascii="Arial Black"/>
-          <w:sz w:val="27"/>
+        <w:spacing w:before="3"/>
+        <w:rPr>
+          <w:b/>
+          <w:bCs/>
+          <w:u w:val="thick" w:color="000000"/>
+        </w:rPr>
+      </w:pPr>
+    </w:p>
+    <w:p>
+      <w:pPr>
+        <w:pStyle w:val="BodyText"/>
+        <w:spacing w:before="3"/>
+        <w:rPr>
+          <w:sz w:val="34"/>
         </w:rPr>
       </w:pPr>
     </w:p>
@@ -136,82 +146,6 @@
         <w:rPr>
           <w:u w:val="thick"/>
         </w:rPr>
-        <w:t>Purpose Statement and Team</w:t>
-      </w:r>
-      <w:r>
-        <w:rPr>
-          <w:spacing w:val="1"/>
-          <w:u w:val="thick"/>
-        </w:rPr>
-        <w:t xml:space="preserve"> </w:t>
-      </w:r>
-      <w:r>
-        <w:rPr>
-          <w:u w:val="thick"/>
-        </w:rPr>
-        <w:t>Objectives</w:t>
-      </w:r>
-    </w:p>
-    <w:p>
-      <w:pPr>
-        <w:pStyle w:val="BodyText"/>
-        <w:spacing w:before="7"/>
-        <w:rPr>
-          <w:b/>
-          <w:sz w:val="24"/>
-        </w:rPr>
-      </w:pPr>
-    </w:p>
-    <w:p>
-      <w:pPr>
-        <w:pStyle w:val="BodyText"/>
-        <w:spacing w:before="93"/>
-        <w:ind w:right="136"/>
-      </w:pPr>
-      <w:r>
-        <w:t>J.A.K.E consists of talent engineers and leaders</w:t>
-      </w:r>
-      <w:r>
-        <w:t xml:space="preserve"> committed to working effectively as a team</w:t>
-      </w:r>
-      <w:r>
-        <w:t xml:space="preserve"> </w:t>
-      </w:r>
-      <w:r>
-        <w:t>and helping one another to learn.</w:t>
-      </w:r>
-      <w:r>
-        <w:t xml:space="preserve"> Our objectives are blah blah</w:t>
-      </w:r>
-    </w:p>
-    <w:p>
-      <w:pPr>
-        <w:pStyle w:val="BodyText"/>
-        <w:spacing w:before="3"/>
-        <w:rPr>
-          <w:sz w:val="34"/>
-        </w:rPr>
-      </w:pPr>
-    </w:p>
-    <w:p>
-      <w:pPr>
-        <w:pStyle w:val="Heading1"/>
-        <w:numPr>
-          <w:ilvl w:val="0"/>
-          <w:numId w:val="2"/>
-        </w:numPr>
-        <w:tabs>
-          <w:tab w:val="left" w:pos="481"/>
-        </w:tabs>
-        <w:ind w:left="0"/>
-        <w:rPr>
-          <w:u w:val="none"/>
-        </w:rPr>
-      </w:pPr>
-      <w:r>
-        <w:rPr>
-          <w:u w:val="thick"/>
-        </w:rPr>
         <w:t>Analysis of Strengths and Developmental Needs</w:t>
       </w:r>
     </w:p>
@@ -232,7 +166,13 @@
         <w:ind w:right="110"/>
       </w:pPr>
       <w:r>
-        <w:t>In determining a common set of performance goals, we analyzed the skill sets of all team members in relation to nature of the work we have to complete. We identified background, experience and the complementary skills of each and defined individual levels of accountability.</w:t>
+        <w:t>In determining a common set of performance goals, we analyzed the skill sets of all team members in relation to nature of the work we have to complete. We identified background, experience</w:t>
+      </w:r>
+      <w:r>
+        <w:t>,</w:t>
+      </w:r>
+      <w:r>
+        <w:t xml:space="preserve"> and the complementary skills of each and defined individual levels of accountability.</w:t>
       </w:r>
     </w:p>
     <w:p>
@@ -358,6 +298,9 @@
       <w:r>
         <w:t>industry.</w:t>
       </w:r>
+      <w:r>
+        <w:t xml:space="preserve"> </w:t>
+      </w:r>
     </w:p>
     <w:p>
       <w:pPr>
@@ -462,7 +405,12 @@
         <w:t>management</w:t>
       </w:r>
       <w:r>
-        <w:t xml:space="preserve"> techniques and principles will be helpful in completing this project. </w:t>
+        <w:t xml:space="preserve"> techniques and principles will be hel</w:t>
+      </w:r>
+      <w:bookmarkStart w:id="0" w:name="_GoBack"/>
+      <w:bookmarkEnd w:id="0"/>
+      <w:r>
+        <w:t xml:space="preserve">pful in completing this project. </w:t>
       </w:r>
       <w:r>
         <w:t>This is an area our team members have not had exposure in. To overcome this limitation, the team will study literature on project management and combine with our technical experiences to effectively communicate the needs between the team and clients</w:t>
@@ -476,8 +424,6 @@
         <w:pStyle w:val="BodyText"/>
         <w:ind w:right="265"/>
       </w:pPr>
-      <w:bookmarkStart w:id="0" w:name="_GoBack"/>
-      <w:bookmarkEnd w:id="0"/>
     </w:p>
     <w:p>
       <w:pPr>
@@ -528,8 +474,8 @@
       </w:tblPr>
       <w:tblGrid>
         <w:gridCol w:w="2434"/>
-        <w:gridCol w:w="2434"/>
-        <w:gridCol w:w="5230"/>
+        <w:gridCol w:w="3344"/>
+        <w:gridCol w:w="4320"/>
       </w:tblGrid>
       <w:tr>
         <w:tc>
@@ -559,7 +505,7 @@
         </w:tc>
         <w:tc>
           <w:tcPr>
-            <w:tcW w:w="2434" w:type="dxa"/>
+            <w:tcW w:w="3344" w:type="dxa"/>
             <w:vAlign w:val="center"/>
           </w:tcPr>
           <w:p>
@@ -586,13 +532,13 @@
                 <w:bCs/>
                 <w:sz w:val="24"/>
               </w:rPr>
-              <w:t xml:space="preserve"> and Contact Info</w:t>
+              <w:t>, Contact, and Introduction</w:t>
             </w:r>
           </w:p>
         </w:tc>
         <w:tc>
           <w:tcPr>
-            <w:tcW w:w="5230" w:type="dxa"/>
+            <w:tcW w:w="4320" w:type="dxa"/>
             <w:vAlign w:val="center"/>
           </w:tcPr>
           <w:p>
@@ -679,11 +625,20 @@
                 <w:sz w:val="24"/>
               </w:rPr>
             </w:pPr>
-            <w:r>
-              <w:rPr>
-                <w:sz w:val="24"/>
-              </w:rPr>
-              <w:t>Ethan Thomas Uong</w:t>
+          </w:p>
+          <w:p>
+            <w:pPr>
+              <w:pStyle w:val="BodyText"/>
+              <w:jc w:val="center"/>
+              <w:rPr>
+                <w:sz w:val="24"/>
+              </w:rPr>
+            </w:pPr>
+            <w:r>
+              <w:rPr>
+                <w:sz w:val="24"/>
+              </w:rPr>
+              <w:t>Ethan Uong</w:t>
             </w:r>
           </w:p>
           <w:p>
@@ -698,7 +653,7 @@
         </w:tc>
         <w:tc>
           <w:tcPr>
-            <w:tcW w:w="2434" w:type="dxa"/>
+            <w:tcW w:w="3344" w:type="dxa"/>
             <w:vAlign w:val="center"/>
           </w:tcPr>
           <w:p>
@@ -713,6 +668,7 @@
               <w:rPr>
                 <w:sz w:val="24"/>
               </w:rPr>
+              <w:lastRenderedPageBreak/>
               <w:t>Product Manager</w:t>
             </w:r>
           </w:p>
@@ -724,17 +680,66 @@
                 <w:sz w:val="24"/>
               </w:rPr>
             </w:pPr>
-            <w:r>
-              <w:rPr>
-                <w:sz w:val="24"/>
-              </w:rPr>
-              <w:t>etuong@gmail.com</w:t>
-            </w:r>
+            <w:hyperlink r:id="rId9" w:history="1">
+              <w:r>
+                <w:rPr>
+                  <w:rStyle w:val="Hyperlink"/>
+                  <w:sz w:val="24"/>
+                </w:rPr>
+                <w:t>etuong@gmail.com</w:t>
+              </w:r>
+            </w:hyperlink>
+          </w:p>
+          <w:p>
+            <w:pPr>
+              <w:pStyle w:val="BodyText"/>
+              <w:jc w:val="center"/>
+              <w:rPr>
+                <w:sz w:val="24"/>
+              </w:rPr>
+            </w:pPr>
+          </w:p>
+          <w:p>
+            <w:pPr>
+              <w:pStyle w:val="BodyText"/>
+              <w:jc w:val="center"/>
+              <w:rPr>
+                <w:sz w:val="24"/>
+              </w:rPr>
+            </w:pPr>
+            <w:r>
+              <w:rPr>
+                <w:sz w:val="24"/>
+              </w:rPr>
+              <w:t xml:space="preserve">Ethan is a software engineer at Raytheon. He </w:t>
+            </w:r>
+            <w:r>
+              <w:rPr>
+                <w:sz w:val="24"/>
+              </w:rPr>
+              <w:t xml:space="preserve">comes from a civil/mechanical engineering background and brings fresh and innovative </w:t>
+            </w:r>
+            <w:r>
+              <w:rPr>
+                <w:sz w:val="24"/>
+              </w:rPr>
+              <w:lastRenderedPageBreak/>
+              <w:t xml:space="preserve">problem-solving skills to the team. On his spare time, he enjoys running and learning new computer technologies. </w:t>
+            </w:r>
+          </w:p>
+          <w:p>
+            <w:pPr>
+              <w:pStyle w:val="BodyText"/>
+              <w:jc w:val="center"/>
+              <w:rPr>
+                <w:sz w:val="24"/>
+              </w:rPr>
+            </w:pPr>
           </w:p>
         </w:tc>
         <w:tc>
           <w:tcPr>
-            <w:tcW w:w="5230" w:type="dxa"/>
+            <w:tcW w:w="4320" w:type="dxa"/>
             <w:vAlign w:val="center"/>
           </w:tcPr>
           <w:p>
@@ -749,7 +754,69 @@
               <w:rPr>
                 <w:sz w:val="24"/>
               </w:rPr>
-              <w:t>Work with customers and stakeholders to define the product direction. Manage backlogs and maximize the product's value to the business. Overseeing the product vision and strategy to lead cross-functional team from product's conception to deployment.</w:t>
+              <w:lastRenderedPageBreak/>
+              <w:t>The Product Manager w</w:t>
+            </w:r>
+            <w:r>
+              <w:rPr>
+                <w:sz w:val="24"/>
+              </w:rPr>
+              <w:t>ork</w:t>
+            </w:r>
+            <w:r>
+              <w:rPr>
+                <w:sz w:val="24"/>
+              </w:rPr>
+              <w:t>s</w:t>
+            </w:r>
+            <w:r>
+              <w:rPr>
+                <w:sz w:val="24"/>
+              </w:rPr>
+              <w:t xml:space="preserve"> with customers and stakeholders to define the product direction. </w:t>
+            </w:r>
+            <w:r>
+              <w:rPr>
+                <w:sz w:val="24"/>
+              </w:rPr>
+              <w:t>He will m</w:t>
+            </w:r>
+            <w:r>
+              <w:rPr>
+                <w:sz w:val="24"/>
+              </w:rPr>
+              <w:t xml:space="preserve">anage backlogs and maximize the product's value to the business. </w:t>
+            </w:r>
+            <w:r>
+              <w:rPr>
+                <w:sz w:val="24"/>
+              </w:rPr>
+              <w:t>In addition, the product manager is responsible to o</w:t>
+            </w:r>
+            <w:r>
+              <w:rPr>
+                <w:sz w:val="24"/>
+              </w:rPr>
+              <w:t>versee</w:t>
+            </w:r>
+            <w:r>
+              <w:rPr>
+                <w:sz w:val="24"/>
+              </w:rPr>
+              <w:t xml:space="preserve"> </w:t>
+            </w:r>
+            <w:r>
+              <w:rPr>
+                <w:sz w:val="24"/>
+              </w:rPr>
+              <w:t xml:space="preserve">the product vision and strategy to lead cross-functional team </w:t>
+            </w:r>
+            <w:r>
+              <w:rPr>
+                <w:sz w:val="24"/>
+              </w:rPr>
+              <w:lastRenderedPageBreak/>
+              <w:t>from product's conception to deployment.</w:t>
             </w:r>
           </w:p>
         </w:tc>
@@ -766,30 +833,30 @@
               <w:jc w:val="center"/>
               <w:rPr>
                 <w:sz w:val="24"/>
+                <w:szCs w:val="24"/>
               </w:rPr>
             </w:pPr>
             <w:r>
               <w:rPr>
                 <w:noProof/>
               </w:rPr>
-              <w:lastRenderedPageBreak/>
               <w:drawing>
-                <wp:inline distT="0" distB="0" distL="0" distR="0" wp14:anchorId="3866CD03" wp14:editId="5AD3BCDC">
-                  <wp:extent cx="1158240" cy="1445508"/>
+                <wp:inline distT="0" distB="0" distL="0" distR="0" wp14:anchorId="716D94F6" wp14:editId="13F8A46B">
+                  <wp:extent cx="1174629" cy="1090276"/>
                   <wp:effectExtent l="0" t="0" r="0" b="0"/>
-                  <wp:docPr id="3" name="Picture 3"/>
-                  <wp:cNvGraphicFramePr>
-                    <a:graphicFrameLocks xmlns:a="http://schemas.openxmlformats.org/drawingml/2006/main" noChangeAspect="1"/>
-                  </wp:cNvGraphicFramePr>
+                  <wp:docPr id="1073741828" name="officeArt object"/>
+                  <wp:cNvGraphicFramePr/>
                   <a:graphic xmlns:a="http://schemas.openxmlformats.org/drawingml/2006/main">
                     <a:graphicData uri="http://schemas.openxmlformats.org/drawingml/2006/picture">
                       <pic:pic xmlns:pic="http://schemas.openxmlformats.org/drawingml/2006/picture">
                         <pic:nvPicPr>
-                          <pic:cNvPr id="1" name=""/>
-                          <pic:cNvPicPr/>
+                          <pic:cNvPr id="1073741828" name="image3.png"/>
+                          <pic:cNvPicPr>
+                            <a:picLocks noChangeAspect="1"/>
+                          </pic:cNvPicPr>
                         </pic:nvPicPr>
                         <pic:blipFill>
-                          <a:blip r:embed="rId8"/>
+                          <a:blip r:embed="rId10"/>
                           <a:stretch>
                             <a:fillRect/>
                           </a:stretch>
@@ -797,11 +864,16 @@
                         <pic:spPr>
                           <a:xfrm>
                             <a:off x="0" y="0"/>
-                            <a:ext cx="1174628" cy="1465961"/>
+                            <a:ext cx="1174629" cy="1090276"/>
                           </a:xfrm>
                           <a:prstGeom prst="rect">
                             <a:avLst/>
                           </a:prstGeom>
+                          <a:ln w="12700" cap="flat">
+                            <a:noFill/>
+                            <a:miter lim="400000"/>
+                          </a:ln>
+                          <a:effectLst/>
                         </pic:spPr>
                       </pic:pic>
                     </a:graphicData>
@@ -816,28 +888,39 @@
               <w:jc w:val="center"/>
               <w:rPr>
                 <w:sz w:val="24"/>
-              </w:rPr>
-            </w:pPr>
-            <w:r>
-              <w:rPr>
-                <w:sz w:val="24"/>
-              </w:rPr>
-              <w:t>Ethan Thomas Uong</w:t>
-            </w:r>
-          </w:p>
-          <w:p>
-            <w:pPr>
-              <w:pStyle w:val="BodyText"/>
-              <w:jc w:val="center"/>
-              <w:rPr>
-                <w:sz w:val="24"/>
-              </w:rPr>
-            </w:pPr>
+                <w:szCs w:val="24"/>
+              </w:rPr>
+            </w:pPr>
+          </w:p>
+          <w:p>
+            <w:pPr>
+              <w:pStyle w:val="BodyText"/>
+              <w:jc w:val="center"/>
+              <w:rPr>
+                <w:sz w:val="24"/>
+              </w:rPr>
+            </w:pPr>
+            <w:r>
+              <w:rPr>
+                <w:sz w:val="24"/>
+                <w:szCs w:val="24"/>
+              </w:rPr>
+              <w:t xml:space="preserve">Kaushik </w:t>
+            </w:r>
+            <w:proofErr w:type="spellStart"/>
+            <w:r>
+              <w:rPr>
+                <w:sz w:val="24"/>
+                <w:szCs w:val="24"/>
+              </w:rPr>
+              <w:t>Chitrapu</w:t>
+            </w:r>
+            <w:proofErr w:type="spellEnd"/>
           </w:p>
         </w:tc>
         <w:tc>
           <w:tcPr>
-            <w:tcW w:w="2434" w:type="dxa"/>
+            <w:tcW w:w="3344" w:type="dxa"/>
             <w:vAlign w:val="center"/>
           </w:tcPr>
           <w:p>
@@ -845,50 +928,246 @@
               <w:pStyle w:val="BodyText"/>
               <w:jc w:val="center"/>
               <w:rPr>
-                <w:sz w:val="24"/>
-              </w:rPr>
-            </w:pPr>
-            <w:r>
-              <w:rPr>
-                <w:sz w:val="24"/>
-              </w:rPr>
-              <w:t>Product Manager</w:t>
-            </w:r>
-          </w:p>
-          <w:p>
-            <w:pPr>
-              <w:pStyle w:val="BodyText"/>
-              <w:jc w:val="center"/>
-              <w:rPr>
-                <w:sz w:val="24"/>
-              </w:rPr>
-            </w:pPr>
-            <w:r>
-              <w:rPr>
-                <w:sz w:val="24"/>
-              </w:rPr>
-              <w:t>etuong@gmail.com</w:t>
-            </w:r>
+                <w:color w:val="00B050"/>
+                <w:sz w:val="24"/>
+                <w:szCs w:val="24"/>
+                <w:u w:color="00B050"/>
+              </w:rPr>
+            </w:pPr>
+          </w:p>
+          <w:p>
+            <w:pPr>
+              <w:pStyle w:val="BodyText"/>
+              <w:jc w:val="center"/>
+              <w:rPr>
+                <w:sz w:val="24"/>
+                <w:szCs w:val="24"/>
+                <w:u w:color="00B050"/>
+              </w:rPr>
+            </w:pPr>
+            <w:r>
+              <w:rPr>
+                <w:sz w:val="24"/>
+                <w:szCs w:val="24"/>
+                <w:u w:color="00B050"/>
+              </w:rPr>
+              <w:t>Lead Programmer</w:t>
+            </w:r>
+          </w:p>
+          <w:p>
+            <w:pPr>
+              <w:pStyle w:val="BodyText"/>
+              <w:jc w:val="center"/>
+              <w:rPr>
+                <w:color w:val="00B050"/>
+                <w:sz w:val="24"/>
+                <w:szCs w:val="24"/>
+                <w:u w:color="00B050"/>
+              </w:rPr>
+            </w:pPr>
+            <w:hyperlink r:id="rId11" w:history="1">
+              <w:r>
+                <w:rPr>
+                  <w:rStyle w:val="Hyperlink"/>
+                  <w:sz w:val="24"/>
+                  <w:szCs w:val="24"/>
+                </w:rPr>
+                <w:t>kchitra1@jhu.edu</w:t>
+              </w:r>
+            </w:hyperlink>
+          </w:p>
+          <w:p>
+            <w:pPr>
+              <w:pStyle w:val="BodyText"/>
+              <w:jc w:val="center"/>
+              <w:rPr>
+                <w:color w:val="00B050"/>
+                <w:sz w:val="24"/>
+                <w:szCs w:val="24"/>
+                <w:u w:color="00B050"/>
+              </w:rPr>
+            </w:pPr>
+          </w:p>
+          <w:p>
+            <w:pPr>
+              <w:pStyle w:val="BodyText"/>
+              <w:jc w:val="center"/>
+              <w:rPr>
+                <w:sz w:val="24"/>
+              </w:rPr>
+            </w:pPr>
+            <w:r>
+              <w:rPr>
+                <w:sz w:val="24"/>
+              </w:rPr>
+              <w:t xml:space="preserve">Kaushik </w:t>
+            </w:r>
+            <w:proofErr w:type="spellStart"/>
+            <w:r>
+              <w:rPr>
+                <w:sz w:val="24"/>
+              </w:rPr>
+              <w:t>Chitrapu</w:t>
+            </w:r>
+            <w:proofErr w:type="spellEnd"/>
+            <w:r>
+              <w:rPr>
+                <w:sz w:val="24"/>
+              </w:rPr>
+              <w:t xml:space="preserve"> is working as a software developer at AT&amp;T in San Ramon, California. He has around 10 years of programming experience in .NET </w:t>
+            </w:r>
+            <w:r>
+              <w:rPr>
+                <w:sz w:val="24"/>
+              </w:rPr>
+              <w:t>technologies</w:t>
+            </w:r>
+            <w:r>
+              <w:rPr>
+                <w:sz w:val="24"/>
+              </w:rPr>
+              <w:t xml:space="preserve">, SQL Server Administration, ETL, Web/Rest API development using Java, C#, </w:t>
+            </w:r>
+            <w:r>
+              <w:rPr>
+                <w:sz w:val="24"/>
+              </w:rPr>
+              <w:t>S</w:t>
+            </w:r>
+            <w:r>
+              <w:rPr>
+                <w:sz w:val="24"/>
+              </w:rPr>
+              <w:t xml:space="preserve">pring framework, and JavaScript. He is currently working on </w:t>
+            </w:r>
+            <w:proofErr w:type="spellStart"/>
+            <w:r>
+              <w:rPr>
+                <w:sz w:val="24"/>
+              </w:rPr>
+              <w:t>DevSecOps</w:t>
+            </w:r>
+            <w:proofErr w:type="spellEnd"/>
+            <w:r>
+              <w:rPr>
+                <w:sz w:val="24"/>
+              </w:rPr>
+              <w:t xml:space="preserve"> projects using Java, Jenkins and K8s. Domain Knowledge: Utilities, Telecomm.</w:t>
+            </w:r>
+          </w:p>
+          <w:p>
+            <w:pPr>
+              <w:pStyle w:val="BodyText"/>
+              <w:jc w:val="center"/>
+              <w:rPr>
+                <w:sz w:val="24"/>
+              </w:rPr>
+            </w:pPr>
           </w:p>
         </w:tc>
         <w:tc>
           <w:tcPr>
-            <w:tcW w:w="5230" w:type="dxa"/>
+            <w:tcW w:w="4320" w:type="dxa"/>
             <w:vAlign w:val="center"/>
           </w:tcPr>
           <w:p>
             <w:pPr>
               <w:pStyle w:val="BodyText"/>
-              <w:jc w:val="center"/>
-              <w:rPr>
-                <w:sz w:val="24"/>
-              </w:rPr>
-            </w:pPr>
-            <w:r>
-              <w:rPr>
-                <w:sz w:val="24"/>
-              </w:rPr>
-              <w:t>Work with customers and stakeholders to define the product direction. Manage backlogs and maximize the product's value to the business. Overseeing the product vision and strategy to lead cross-functional team from product's conception to deployment.</w:t>
+              <w:rPr>
+                <w:color w:val="00B050"/>
+                <w:sz w:val="24"/>
+                <w:szCs w:val="24"/>
+                <w:u w:color="00B050"/>
+              </w:rPr>
+            </w:pPr>
+          </w:p>
+          <w:p>
+            <w:pPr>
+              <w:pStyle w:val="BodyText"/>
+              <w:jc w:val="center"/>
+              <w:rPr>
+                <w:sz w:val="24"/>
+              </w:rPr>
+            </w:pPr>
+            <w:r>
+              <w:rPr>
+                <w:sz w:val="24"/>
+                <w:szCs w:val="24"/>
+                <w:u w:color="00B050"/>
+              </w:rPr>
+              <w:t>The</w:t>
+            </w:r>
+            <w:r>
+              <w:rPr>
+                <w:sz w:val="24"/>
+                <w:szCs w:val="24"/>
+                <w:u w:color="00B050"/>
+              </w:rPr>
+              <w:t xml:space="preserve"> Lead Programmer</w:t>
+            </w:r>
+            <w:r>
+              <w:rPr>
+                <w:sz w:val="24"/>
+                <w:szCs w:val="24"/>
+                <w:u w:color="00B050"/>
+              </w:rPr>
+              <w:t xml:space="preserve"> </w:t>
+            </w:r>
+            <w:r>
+              <w:rPr>
+                <w:sz w:val="24"/>
+                <w:szCs w:val="24"/>
+                <w:u w:color="00B050"/>
+              </w:rPr>
+              <w:t>is responsible for creation and delivery of the project. He will work with Product Manager, Lead Architect and other team members in</w:t>
+            </w:r>
+            <w:r>
+              <w:rPr>
+                <w:sz w:val="24"/>
+                <w:szCs w:val="24"/>
+                <w:u w:color="00B050"/>
+              </w:rPr>
+              <w:t xml:space="preserve"> gathering stipulations and </w:t>
+            </w:r>
+            <w:r>
+              <w:rPr>
+                <w:sz w:val="24"/>
+                <w:szCs w:val="24"/>
+                <w:u w:color="00B050"/>
+              </w:rPr>
+              <w:t xml:space="preserve">identifying </w:t>
+            </w:r>
+            <w:r>
+              <w:rPr>
+                <w:sz w:val="24"/>
+                <w:szCs w:val="24"/>
+                <w:u w:color="00B050"/>
+              </w:rPr>
+              <w:t xml:space="preserve">the </w:t>
+            </w:r>
+            <w:r>
+              <w:rPr>
+                <w:sz w:val="24"/>
+                <w:szCs w:val="24"/>
+                <w:u w:color="00B050"/>
+              </w:rPr>
+              <w:t>best technologies suited for the project</w:t>
+            </w:r>
+            <w:r>
+              <w:rPr>
+                <w:sz w:val="24"/>
+                <w:szCs w:val="24"/>
+                <w:u w:color="00B050"/>
+              </w:rPr>
+              <w:t xml:space="preserve">. </w:t>
+            </w:r>
+            <w:r>
+              <w:rPr>
+                <w:sz w:val="24"/>
+                <w:szCs w:val="24"/>
+                <w:u w:color="00B050"/>
+              </w:rPr>
+              <w:t xml:space="preserve">He will test, integrate and deliver the working iteration into production. After accepting customer and stakeholder feedback, he will work with team members in updating requirements of the next iteration. </w:t>
             </w:r>
           </w:p>
         </w:tc>
@@ -905,29 +1184,32 @@
               <w:jc w:val="center"/>
               <w:rPr>
                 <w:sz w:val="24"/>
+                <w:szCs w:val="24"/>
               </w:rPr>
             </w:pPr>
             <w:r>
               <w:rPr>
                 <w:noProof/>
+                <w:sz w:val="24"/>
+                <w:szCs w:val="24"/>
               </w:rPr>
               <w:drawing>
-                <wp:inline distT="0" distB="0" distL="0" distR="0" wp14:anchorId="30B1BB9A" wp14:editId="2D76D990">
-                  <wp:extent cx="1158240" cy="1445508"/>
+                <wp:inline distT="0" distB="0" distL="0" distR="0" wp14:anchorId="05B6F98D" wp14:editId="57904161">
+                  <wp:extent cx="1347604" cy="1232798"/>
                   <wp:effectExtent l="0" t="0" r="0" b="0"/>
-                  <wp:docPr id="4" name="Picture 4"/>
-                  <wp:cNvGraphicFramePr>
-                    <a:graphicFrameLocks xmlns:a="http://schemas.openxmlformats.org/drawingml/2006/main" noChangeAspect="1"/>
-                  </wp:cNvGraphicFramePr>
+                  <wp:docPr id="1073741829" name="officeArt object"/>
+                  <wp:cNvGraphicFramePr/>
                   <a:graphic xmlns:a="http://schemas.openxmlformats.org/drawingml/2006/main">
                     <a:graphicData uri="http://schemas.openxmlformats.org/drawingml/2006/picture">
                       <pic:pic xmlns:pic="http://schemas.openxmlformats.org/drawingml/2006/picture">
                         <pic:nvPicPr>
-                          <pic:cNvPr id="1" name=""/>
-                          <pic:cNvPicPr/>
+                          <pic:cNvPr id="1073741829" name="pasted-image.tiff"/>
+                          <pic:cNvPicPr>
+                            <a:picLocks noChangeAspect="1"/>
+                          </pic:cNvPicPr>
                         </pic:nvPicPr>
                         <pic:blipFill>
-                          <a:blip r:embed="rId8"/>
+                          <a:blip r:embed="rId12"/>
                           <a:stretch>
                             <a:fillRect/>
                           </a:stretch>
@@ -935,11 +1217,16 @@
                         <pic:spPr>
                           <a:xfrm>
                             <a:off x="0" y="0"/>
-                            <a:ext cx="1174628" cy="1465961"/>
+                            <a:ext cx="1347604" cy="1232798"/>
                           </a:xfrm>
                           <a:prstGeom prst="rect">
                             <a:avLst/>
                           </a:prstGeom>
+                          <a:ln w="12700" cap="flat">
+                            <a:noFill/>
+                            <a:miter lim="400000"/>
+                          </a:ln>
+                          <a:effectLst/>
                         </pic:spPr>
                       </pic:pic>
                     </a:graphicData>
@@ -954,28 +1241,31 @@
               <w:jc w:val="center"/>
               <w:rPr>
                 <w:sz w:val="24"/>
-              </w:rPr>
-            </w:pPr>
-            <w:r>
-              <w:rPr>
-                <w:sz w:val="24"/>
-              </w:rPr>
-              <w:t>Ethan Thomas Uong</w:t>
-            </w:r>
-          </w:p>
-          <w:p>
-            <w:pPr>
-              <w:pStyle w:val="BodyText"/>
-              <w:jc w:val="center"/>
-              <w:rPr>
-                <w:sz w:val="24"/>
-              </w:rPr>
-            </w:pPr>
+                <w:szCs w:val="24"/>
+              </w:rPr>
+            </w:pPr>
+          </w:p>
+          <w:p>
+            <w:pPr>
+              <w:pStyle w:val="BodyText"/>
+              <w:jc w:val="center"/>
+              <w:rPr>
+                <w:sz w:val="24"/>
+                <w:szCs w:val="24"/>
+              </w:rPr>
+            </w:pPr>
+            <w:r>
+              <w:rPr>
+                <w:sz w:val="24"/>
+                <w:szCs w:val="24"/>
+              </w:rPr>
+              <w:t>Jacob Wootan</w:t>
+            </w:r>
           </w:p>
         </w:tc>
         <w:tc>
           <w:tcPr>
-            <w:tcW w:w="2434" w:type="dxa"/>
+            <w:tcW w:w="3344" w:type="dxa"/>
             <w:vAlign w:val="center"/>
           </w:tcPr>
           <w:p>
@@ -984,187 +1274,146 @@
               <w:jc w:val="center"/>
               <w:rPr>
                 <w:sz w:val="24"/>
-              </w:rPr>
-            </w:pPr>
-            <w:r>
-              <w:rPr>
-                <w:sz w:val="24"/>
-              </w:rPr>
-              <w:t>Product Manager</w:t>
-            </w:r>
-          </w:p>
-          <w:p>
-            <w:pPr>
-              <w:pStyle w:val="BodyText"/>
-              <w:jc w:val="center"/>
-              <w:rPr>
-                <w:sz w:val="24"/>
-              </w:rPr>
-            </w:pPr>
-            <w:r>
-              <w:rPr>
-                <w:sz w:val="24"/>
-              </w:rPr>
-              <w:t>etuong@gmail.com</w:t>
-            </w:r>
+                <w:szCs w:val="24"/>
+              </w:rPr>
+            </w:pPr>
+          </w:p>
+          <w:p>
+            <w:pPr>
+              <w:pStyle w:val="BodyText"/>
+              <w:jc w:val="center"/>
+              <w:rPr>
+                <w:sz w:val="24"/>
+                <w:szCs w:val="24"/>
+              </w:rPr>
+            </w:pPr>
+            <w:r>
+              <w:rPr>
+                <w:sz w:val="24"/>
+                <w:szCs w:val="24"/>
+              </w:rPr>
+              <w:t>Lead Architect</w:t>
+            </w:r>
+          </w:p>
+          <w:p>
+            <w:pPr>
+              <w:pStyle w:val="BodyText"/>
+              <w:jc w:val="center"/>
+              <w:rPr>
+                <w:sz w:val="24"/>
+                <w:szCs w:val="24"/>
+              </w:rPr>
+            </w:pPr>
+            <w:hyperlink r:id="rId13" w:history="1">
+              <w:r>
+                <w:rPr>
+                  <w:rStyle w:val="Hyperlink0"/>
+                  <w:sz w:val="24"/>
+                  <w:szCs w:val="24"/>
+                </w:rPr>
+                <w:t>jwootan1@jh.edu</w:t>
+              </w:r>
+            </w:hyperlink>
+          </w:p>
+          <w:p>
+            <w:pPr>
+              <w:pStyle w:val="BodyText"/>
+              <w:jc w:val="center"/>
+              <w:rPr>
+                <w:sz w:val="24"/>
+                <w:szCs w:val="24"/>
+              </w:rPr>
+            </w:pPr>
+          </w:p>
+          <w:p>
+            <w:pPr>
+              <w:pStyle w:val="BodyText"/>
+              <w:jc w:val="center"/>
+              <w:rPr>
+                <w:sz w:val="24"/>
+                <w:szCs w:val="24"/>
+              </w:rPr>
+            </w:pPr>
+            <w:r>
+              <w:rPr>
+                <w:sz w:val="24"/>
+                <w:szCs w:val="24"/>
+              </w:rPr>
+              <w:t xml:space="preserve">Jake Wootan is currently a Software Engineer for </w:t>
+            </w:r>
+            <w:proofErr w:type="spellStart"/>
+            <w:r>
+              <w:rPr>
+                <w:sz w:val="24"/>
+                <w:szCs w:val="24"/>
+              </w:rPr>
+              <w:t>SlingTV</w:t>
+            </w:r>
+            <w:proofErr w:type="spellEnd"/>
+            <w:r>
+              <w:rPr>
+                <w:sz w:val="24"/>
+                <w:szCs w:val="24"/>
+              </w:rPr>
+              <w:t xml:space="preserve"> in American Fork, Utah. He works on developing and maintaining a micro service architecture for the content services. These services are built using Python and Go and deployed in a Kubernetes environment. He has also worked with relational databases (Postgres) and NoSQL (</w:t>
+            </w:r>
+            <w:proofErr w:type="spellStart"/>
+            <w:r>
+              <w:rPr>
+                <w:sz w:val="24"/>
+                <w:szCs w:val="24"/>
+              </w:rPr>
+              <w:t>ElasticSearch</w:t>
+            </w:r>
+            <w:proofErr w:type="spellEnd"/>
+            <w:r>
+              <w:rPr>
+                <w:sz w:val="24"/>
+                <w:szCs w:val="24"/>
+              </w:rPr>
+              <w:t>).</w:t>
+            </w:r>
+          </w:p>
+          <w:p>
+            <w:pPr>
+              <w:pStyle w:val="BodyText"/>
+              <w:jc w:val="center"/>
+              <w:rPr>
+                <w:sz w:val="24"/>
+                <w:szCs w:val="24"/>
+              </w:rPr>
+            </w:pPr>
           </w:p>
         </w:tc>
         <w:tc>
           <w:tcPr>
-            <w:tcW w:w="5230" w:type="dxa"/>
+            <w:tcW w:w="4320" w:type="dxa"/>
             <w:vAlign w:val="center"/>
           </w:tcPr>
           <w:p>
             <w:pPr>
               <w:pStyle w:val="BodyText"/>
-              <w:jc w:val="center"/>
-              <w:rPr>
-                <w:sz w:val="24"/>
-              </w:rPr>
-            </w:pPr>
-            <w:r>
-              <w:rPr>
-                <w:sz w:val="24"/>
-              </w:rPr>
-              <w:t>Work with customers and stakeholders to define the product direction. Manage backlogs and maximize the product's value to the business. Overseeing the product vision and strategy to lead cross-functional team from product's conception to deployment.</w:t>
-            </w:r>
-          </w:p>
-        </w:tc>
-      </w:tr>
-      <w:tr>
-        <w:tc>
-          <w:tcPr>
-            <w:tcW w:w="2434" w:type="dxa"/>
-            <w:vAlign w:val="center"/>
-          </w:tcPr>
-          <w:p>
-            <w:pPr>
-              <w:pStyle w:val="BodyText"/>
-              <w:jc w:val="center"/>
-              <w:rPr>
-                <w:sz w:val="24"/>
-              </w:rPr>
-            </w:pPr>
-            <w:r>
-              <w:rPr>
-                <w:noProof/>
-              </w:rPr>
-              <w:drawing>
-                <wp:inline distT="0" distB="0" distL="0" distR="0" wp14:anchorId="06AEB105" wp14:editId="76C9AEC2">
-                  <wp:extent cx="1158240" cy="1445508"/>
-                  <wp:effectExtent l="0" t="0" r="0" b="0"/>
-                  <wp:docPr id="5" name="Picture 5"/>
-                  <wp:cNvGraphicFramePr>
-                    <a:graphicFrameLocks xmlns:a="http://schemas.openxmlformats.org/drawingml/2006/main" noChangeAspect="1"/>
-                  </wp:cNvGraphicFramePr>
-                  <a:graphic xmlns:a="http://schemas.openxmlformats.org/drawingml/2006/main">
-                    <a:graphicData uri="http://schemas.openxmlformats.org/drawingml/2006/picture">
-                      <pic:pic xmlns:pic="http://schemas.openxmlformats.org/drawingml/2006/picture">
-                        <pic:nvPicPr>
-                          <pic:cNvPr id="1" name=""/>
-                          <pic:cNvPicPr/>
-                        </pic:nvPicPr>
-                        <pic:blipFill>
-                          <a:blip r:embed="rId8"/>
-                          <a:stretch>
-                            <a:fillRect/>
-                          </a:stretch>
-                        </pic:blipFill>
-                        <pic:spPr>
-                          <a:xfrm>
-                            <a:off x="0" y="0"/>
-                            <a:ext cx="1174628" cy="1465961"/>
-                          </a:xfrm>
-                          <a:prstGeom prst="rect">
-                            <a:avLst/>
-                          </a:prstGeom>
-                        </pic:spPr>
-                      </pic:pic>
-                    </a:graphicData>
-                  </a:graphic>
-                </wp:inline>
-              </w:drawing>
-            </w:r>
-          </w:p>
-          <w:p>
-            <w:pPr>
-              <w:pStyle w:val="BodyText"/>
-              <w:jc w:val="center"/>
-              <w:rPr>
-                <w:sz w:val="24"/>
-              </w:rPr>
-            </w:pPr>
-            <w:r>
-              <w:rPr>
-                <w:sz w:val="24"/>
-              </w:rPr>
-              <w:t>Ethan Thomas Uong</w:t>
-            </w:r>
-          </w:p>
-          <w:p>
-            <w:pPr>
-              <w:pStyle w:val="BodyText"/>
-              <w:jc w:val="center"/>
-              <w:rPr>
-                <w:sz w:val="24"/>
-              </w:rPr>
-            </w:pPr>
-          </w:p>
-        </w:tc>
-        <w:tc>
-          <w:tcPr>
-            <w:tcW w:w="2434" w:type="dxa"/>
-            <w:vAlign w:val="center"/>
-          </w:tcPr>
-          <w:p>
-            <w:pPr>
-              <w:pStyle w:val="BodyText"/>
-              <w:jc w:val="center"/>
-              <w:rPr>
-                <w:sz w:val="24"/>
-              </w:rPr>
-            </w:pPr>
-            <w:r>
-              <w:rPr>
-                <w:sz w:val="24"/>
-              </w:rPr>
-              <w:t>Product Manager</w:t>
-            </w:r>
-          </w:p>
-          <w:p>
-            <w:pPr>
-              <w:pStyle w:val="BodyText"/>
-              <w:jc w:val="center"/>
-              <w:rPr>
-                <w:sz w:val="24"/>
-              </w:rPr>
-            </w:pPr>
-            <w:r>
-              <w:rPr>
-                <w:sz w:val="24"/>
-              </w:rPr>
-              <w:t>etuong@gmail.com</w:t>
-            </w:r>
-          </w:p>
-        </w:tc>
-        <w:tc>
-          <w:tcPr>
-            <w:tcW w:w="5230" w:type="dxa"/>
-            <w:vAlign w:val="center"/>
-          </w:tcPr>
-          <w:p>
-            <w:pPr>
-              <w:pStyle w:val="BodyText"/>
-              <w:jc w:val="center"/>
-              <w:rPr>
-                <w:sz w:val="24"/>
-              </w:rPr>
-            </w:pPr>
-            <w:r>
-              <w:rPr>
-                <w:sz w:val="24"/>
-              </w:rPr>
-              <w:t>Work with customers and stakeholders to define the product direction. Manage backlogs and maximize the product's value to the business. Overseeing the product vision and strategy to lead cross-functional team from product's conception to deployment.</w:t>
+              <w:rPr>
+                <w:sz w:val="24"/>
+                <w:szCs w:val="24"/>
+              </w:rPr>
+            </w:pPr>
+          </w:p>
+          <w:p>
+            <w:pPr>
+              <w:pStyle w:val="BodyText"/>
+              <w:jc w:val="center"/>
+              <w:rPr>
+                <w:sz w:val="24"/>
+                <w:szCs w:val="24"/>
+              </w:rPr>
+            </w:pPr>
+            <w:r>
+              <w:rPr>
+                <w:sz w:val="24"/>
+                <w:szCs w:val="24"/>
+              </w:rPr>
+              <w:t>The Lead Architect will be the owner of integrating the different aspects of the project. This will include the deployment of our project on AWS. The architect will also work closely with the Lead Programmer to ensure that there are no incompatibilities between the different technologies used in our tech stack. He will also maintain the vision of the project to ensure it will fulfill requirements set by the Product Manager and the Stakeholders.</w:t>
             </w:r>
           </w:p>
         </w:tc>
@@ -1206,6 +1455,7 @@
         <w:rPr>
           <w:u w:val="thick"/>
         </w:rPr>
+        <w:lastRenderedPageBreak/>
         <w:t>Team Process</w:t>
       </w:r>
       <w:r>
@@ -1461,13 +1711,9 @@
       <w:r>
         <w:t>”</w:t>
       </w:r>
-    </w:p>
-    <w:p>
-      <w:pPr>
-        <w:pStyle w:val="BodyText"/>
-        <w:spacing w:before="94"/>
-        <w:ind w:right="159"/>
-      </w:pPr>
+      <w:r>
+        <w:t xml:space="preserve"> </w:t>
+      </w:r>
       <w:r>
         <w:t>Discussion of</w:t>
       </w:r>
@@ -1481,25 +1727,8 @@
         <w:t xml:space="preserve"> We will make adjustments based upon our reviews and set improvement goals to guide subsequent efforts.</w:t>
       </w:r>
     </w:p>
-    <w:p>
-      <w:pPr>
-        <w:pStyle w:val="BodyText"/>
-        <w:spacing w:before="94"/>
-        <w:ind w:right="159"/>
-        <w:rPr>
-          <w:i/>
-          <w:iCs/>
-        </w:rPr>
-      </w:pPr>
-      <w:r>
-        <w:rPr>
-          <w:i/>
-          <w:iCs/>
-        </w:rPr>
-        <w:t>Wow this sounds so bad, should clean it up</w:t>
-      </w:r>
-    </w:p>
     <w:sectPr>
+      <w:footerReference w:type="default" r:id="rId14"/>
       <w:pgSz w:w="12240" w:h="15840"/>
       <w:pgMar w:top="1360" w:right="1400" w:bottom="900" w:left="1320" w:header="0" w:footer="718" w:gutter="0"/>
       <w:cols w:space="720"/>
@@ -1525,6 +1754,62 @@
     </w:p>
   </w:endnote>
 </w:endnotes>
+</file>
+
+<file path=word/footer1.xml><?xml version="1.0" encoding="utf-8"?>
+<w:ftr xmlns:wpc="http://schemas.microsoft.com/office/word/2010/wordprocessingCanvas" xmlns:cx="http://schemas.microsoft.com/office/drawing/2014/chartex" xmlns:cx1="http://schemas.microsoft.com/office/drawing/2015/9/8/chartex" xmlns:cx2="http://schemas.microsoft.com/office/drawing/2015/10/21/chartex" xmlns:cx3="http://schemas.microsoft.com/office/drawing/2016/5/9/chartex" xmlns:cx4="http://schemas.microsoft.com/office/drawing/2016/5/10/chartex" xmlns:cx5="http://schemas.microsoft.com/office/drawing/2016/5/11/chartex" xmlns:cx6="http://schemas.microsoft.com/office/drawing/2016/5/12/chartex" xmlns:cx7="http://schemas.microsoft.com/office/drawing/2016/5/13/chartex" xmlns:cx8="http://schemas.microsoft.com/office/drawing/2016/5/14/chartex" xmlns:mc="http://schemas.openxmlformats.org/markup-compatibility/2006" xmlns:aink="http://schemas.microsoft.com/office/drawing/2016/ink" xmlns:am3d="http://schemas.microsoft.com/office/drawing/2017/model3d" xmlns:o="urn:schemas-microsoft-com:office:office" xmlns:r="http://schemas.openxmlformats.org/officeDocument/2006/relationships" xmlns:m="http://schemas.openxmlformats.org/officeDocument/2006/math" xmlns:v="urn:schemas-microsoft-com:vml" xmlns:wp14="http://schemas.microsoft.com/office/word/2010/wordprocessingDrawing" xmlns:wp="http://schemas.openxmlformats.org/drawingml/2006/wordprocessingDrawing" xmlns:w10="urn:schemas-microsoft-com:office:word" xmlns:w="http://schemas.openxmlformats.org/wordprocessingml/2006/main" xmlns:w14="http://schemas.microsoft.com/office/word/2010/wordml" xmlns:w15="http://schemas.microsoft.com/office/word/2012/wordml" xmlns:w16cid="http://schemas.microsoft.com/office/word/2016/wordml/cid" xmlns:w16se="http://schemas.microsoft.com/office/word/2015/wordml/symex" xmlns:wpg="http://schemas.microsoft.com/office/word/2010/wordprocessingGroup" xmlns:wpi="http://schemas.microsoft.com/office/word/2010/wordprocessingInk" xmlns:wne="http://schemas.microsoft.com/office/word/2006/wordml" xmlns:wps="http://schemas.microsoft.com/office/word/2010/wordprocessingShape" mc:Ignorable="w14 w15 w16se w16cid wp14">
+  <w:p>
+    <w:pPr>
+      <w:pStyle w:val="Footer"/>
+      <w:tabs>
+        <w:tab w:val="clear" w:pos="4680"/>
+        <w:tab w:val="clear" w:pos="9360"/>
+      </w:tabs>
+      <w:jc w:val="center"/>
+      <w:rPr>
+        <w:caps/>
+        <w:noProof/>
+      </w:rPr>
+    </w:pPr>
+    <w:r>
+      <w:rPr>
+        <w:caps/>
+      </w:rPr>
+      <w:fldChar w:fldCharType="begin"/>
+    </w:r>
+    <w:r>
+      <w:rPr>
+        <w:caps/>
+      </w:rPr>
+      <w:instrText xml:space="preserve"> PAGE   \* MERGEFORMAT </w:instrText>
+    </w:r>
+    <w:r>
+      <w:rPr>
+        <w:caps/>
+      </w:rPr>
+      <w:fldChar w:fldCharType="separate"/>
+    </w:r>
+    <w:r>
+      <w:rPr>
+        <w:caps/>
+        <w:noProof/>
+      </w:rPr>
+      <w:t>2</w:t>
+    </w:r>
+    <w:r>
+      <w:rPr>
+        <w:caps/>
+        <w:noProof/>
+      </w:rPr>
+      <w:fldChar w:fldCharType="end"/>
+    </w:r>
+  </w:p>
+  <w:p>
+    <w:pPr>
+      <w:pStyle w:val="Footer"/>
+    </w:pPr>
+  </w:p>
+</w:ftr>
 </file>
 
 <file path=word/footnotes.xml><?xml version="1.0" encoding="utf-8"?>
@@ -1860,7 +2145,7 @@
     <w:lsdException w:name="Closing" w:semiHidden="1" w:unhideWhenUsed="1"/>
     <w:lsdException w:name="Signature" w:semiHidden="1" w:unhideWhenUsed="1"/>
     <w:lsdException w:name="Default Paragraph Font" w:semiHidden="1" w:uiPriority="1" w:unhideWhenUsed="1"/>
-    <w:lsdException w:name="Body Text" w:semiHidden="1" w:unhideWhenUsed="1"/>
+    <w:lsdException w:name="Body Text" w:semiHidden="1" w:uiPriority="0" w:unhideWhenUsed="1"/>
     <w:lsdException w:name="Body Text Indent" w:semiHidden="1" w:unhideWhenUsed="1"/>
     <w:lsdException w:name="List Continue" w:semiHidden="1" w:unhideWhenUsed="1"/>
     <w:lsdException w:name="List Continue 2" w:semiHidden="1" w:unhideWhenUsed="1"/>
@@ -1879,7 +2164,7 @@
     <w:lsdException w:name="Body Text Indent 2" w:semiHidden="1" w:unhideWhenUsed="1"/>
     <w:lsdException w:name="Body Text Indent 3" w:semiHidden="1" w:unhideWhenUsed="1"/>
     <w:lsdException w:name="Block Text" w:semiHidden="1" w:unhideWhenUsed="1"/>
-    <w:lsdException w:name="Hyperlink" w:semiHidden="1" w:unhideWhenUsed="1"/>
+    <w:lsdException w:name="Hyperlink" w:semiHidden="1" w:uiPriority="0" w:unhideWhenUsed="1"/>
     <w:lsdException w:name="FollowedHyperlink" w:semiHidden="1" w:unhideWhenUsed="1"/>
     <w:lsdException w:name="Strong" w:uiPriority="22" w:qFormat="1"/>
     <w:lsdException w:name="Emphasis" w:uiPriority="20" w:qFormat="1"/>
@@ -2224,7 +2509,7 @@
   <w:style w:type="paragraph" w:styleId="BodyText">
     <w:name w:val="Body Text"/>
     <w:basedOn w:val="Normal"/>
-    <w:uiPriority w:val="1"/>
+    <w:link w:val="BodyTextChar"/>
     <w:qFormat/>
   </w:style>
   <w:style w:type="paragraph" w:styleId="ListParagraph">
@@ -2305,6 +2590,47 @@
         <w:insideV w:val="single" w:sz="4" w:space="0" w:color="auto"/>
       </w:tblBorders>
     </w:tblPr>
+  </w:style>
+  <w:style w:type="character" w:customStyle="1" w:styleId="BodyTextChar">
+    <w:name w:val="Body Text Char"/>
+    <w:basedOn w:val="DefaultParagraphFont"/>
+    <w:link w:val="BodyText"/>
+    <w:rsid w:val="000542AB"/>
+    <w:rPr>
+      <w:rFonts w:ascii="Arial" w:eastAsia="Arial" w:hAnsi="Arial" w:cs="Arial"/>
+    </w:rPr>
+  </w:style>
+  <w:style w:type="character" w:styleId="Hyperlink">
+    <w:name w:val="Hyperlink"/>
+    <w:basedOn w:val="DefaultParagraphFont"/>
+    <w:unhideWhenUsed/>
+    <w:rsid w:val="000542AB"/>
+    <w:rPr>
+      <w:color w:val="0000FF" w:themeColor="hyperlink"/>
+      <w:u w:val="single"/>
+    </w:rPr>
+  </w:style>
+  <w:style w:type="character" w:styleId="UnresolvedMention">
+    <w:name w:val="Unresolved Mention"/>
+    <w:basedOn w:val="DefaultParagraphFont"/>
+    <w:uiPriority w:val="99"/>
+    <w:semiHidden/>
+    <w:unhideWhenUsed/>
+    <w:rsid w:val="000542AB"/>
+    <w:rPr>
+      <w:color w:val="605E5C"/>
+      <w:shd w:val="clear" w:color="auto" w:fill="E1DFDD"/>
+    </w:rPr>
+  </w:style>
+  <w:style w:type="character" w:customStyle="1" w:styleId="Hyperlink0">
+    <w:name w:val="Hyperlink.0"/>
+    <w:basedOn w:val="Hyperlink"/>
+    <w:rsid w:val="000542AB"/>
+    <w:rPr>
+      <w:outline w:val="0"/>
+      <w:color w:val="0000FF"/>
+      <w:u w:val="single" w:color="0000FF"/>
+    </w:rPr>
   </w:style>
 </w:styles>
 </file>

</xml_diff>